<commit_message>
Made Missing Captions Bold
</commit_message>
<xml_diff>
--- a/Docs/TeamFinder_Report.docx
+++ b/Docs/TeamFinder_Report.docx
@@ -5643,6 +5643,8 @@
         <w:pStyle w:val="Caption"/>
         <w:ind w:left="2880"/>
         <w:rPr>
+          <w:b/>
+          <w:bCs/>
           <w:i w:val="0"/>
           <w:iCs w:val="0"/>
         </w:rPr>
@@ -5661,6 +5663,8 @@
       <w:bookmarkStart w:id="12" w:name="_Toc154952848"/>
       <w:r>
         <w:rPr>
+          <w:b/>
+          <w:bCs/>
           <w:i w:val="0"/>
           <w:iCs w:val="0"/>
           <w:color w:val="000000" w:themeColor="text1"/>
@@ -5671,6 +5675,8 @@
       </w:r>
       <w:r>
         <w:rPr>
+          <w:b/>
+          <w:bCs/>
           <w:i w:val="0"/>
           <w:iCs w:val="0"/>
           <w:color w:val="000000" w:themeColor="text1"/>
@@ -5681,6 +5687,8 @@
       </w:r>
       <w:r>
         <w:rPr>
+          <w:b/>
+          <w:bCs/>
           <w:i w:val="0"/>
           <w:iCs w:val="0"/>
           <w:color w:val="000000" w:themeColor="text1"/>
@@ -5691,6 +5699,8 @@
       </w:r>
       <w:r>
         <w:rPr>
+          <w:b/>
+          <w:bCs/>
           <w:i w:val="0"/>
           <w:iCs w:val="0"/>
           <w:color w:val="000000" w:themeColor="text1"/>
@@ -5701,6 +5711,8 @@
       </w:r>
       <w:r>
         <w:rPr>
+          <w:b/>
+          <w:bCs/>
           <w:i w:val="0"/>
           <w:iCs w:val="0"/>
           <w:noProof/>
@@ -5713,6 +5725,8 @@
       <w:bookmarkEnd w:id="10"/>
       <w:r>
         <w:rPr>
+          <w:b/>
+          <w:bCs/>
           <w:i w:val="0"/>
           <w:iCs w:val="0"/>
           <w:color w:val="000000" w:themeColor="text1"/>
@@ -5723,6 +5737,8 @@
       </w:r>
       <w:r>
         <w:rPr>
+          <w:b/>
+          <w:bCs/>
           <w:i w:val="0"/>
           <w:iCs w:val="0"/>
           <w:color w:val="000000" w:themeColor="text1"/>
@@ -5733,6 +5749,8 @@
       </w:r>
       <w:r>
         <w:rPr>
+          <w:b/>
+          <w:bCs/>
           <w:i w:val="0"/>
           <w:iCs w:val="0"/>
           <w:color w:val="000000" w:themeColor="text1"/>
@@ -5910,6 +5928,8 @@
         <w:pStyle w:val="Caption"/>
         <w:ind w:firstLine="720"/>
         <w:rPr>
+          <w:b/>
+          <w:bCs/>
           <w:i w:val="0"/>
           <w:iCs w:val="0"/>
           <w:color w:val="000000" w:themeColor="text1"/>
@@ -5962,6 +5982,8 @@
       <w:bookmarkStart w:id="16" w:name="_Toc154952849"/>
       <w:r>
         <w:rPr>
+          <w:b/>
+          <w:bCs/>
           <w:i w:val="0"/>
           <w:iCs w:val="0"/>
           <w:color w:val="000000" w:themeColor="text1"/>
@@ -5972,6 +5994,8 @@
       </w:r>
       <w:r>
         <w:rPr>
+          <w:b/>
+          <w:bCs/>
           <w:i w:val="0"/>
           <w:iCs w:val="0"/>
           <w:color w:val="000000" w:themeColor="text1"/>
@@ -5982,6 +6006,8 @@
       </w:r>
       <w:r>
         <w:rPr>
+          <w:b/>
+          <w:bCs/>
           <w:i w:val="0"/>
           <w:iCs w:val="0"/>
           <w:color w:val="000000" w:themeColor="text1"/>
@@ -5992,6 +6018,8 @@
       </w:r>
       <w:r>
         <w:rPr>
+          <w:b/>
+          <w:bCs/>
           <w:i w:val="0"/>
           <w:iCs w:val="0"/>
           <w:color w:val="000000" w:themeColor="text1"/>
@@ -6002,6 +6030,8 @@
       </w:r>
       <w:r>
         <w:rPr>
+          <w:b/>
+          <w:bCs/>
           <w:i w:val="0"/>
           <w:iCs w:val="0"/>
           <w:noProof/>
@@ -6014,6 +6044,8 @@
       <w:bookmarkEnd w:id="14"/>
       <w:r>
         <w:rPr>
+          <w:b/>
+          <w:bCs/>
           <w:i w:val="0"/>
           <w:iCs w:val="0"/>
           <w:color w:val="000000" w:themeColor="text1"/>
@@ -6024,6 +6056,8 @@
       </w:r>
       <w:r>
         <w:rPr>
+          <w:b/>
+          <w:bCs/>
           <w:i w:val="0"/>
           <w:iCs w:val="0"/>
           <w:color w:val="000000" w:themeColor="text1"/>
@@ -6034,6 +6068,8 @@
       </w:r>
       <w:r>
         <w:rPr>
+          <w:b/>
+          <w:bCs/>
           <w:i w:val="0"/>
           <w:iCs w:val="0"/>
           <w:color w:val="000000" w:themeColor="text1"/>
@@ -6044,6 +6080,8 @@
       </w:r>
       <w:r>
         <w:rPr>
+          <w:b/>
+          <w:bCs/>
           <w:i w:val="0"/>
           <w:iCs w:val="0"/>
           <w:color w:val="000000" w:themeColor="text1"/>

</xml_diff>